<commit_message>
Úročení závislé na nastavení a čase
</commit_message>
<xml_diff>
--- a/Zadání.docx
+++ b/Zadání.docx
@@ -32,6 +32,11 @@
     </w:p>
     <w:p>
       <w:pPr>
+        <w:pStyle w:val="Odstavecseseznamem"/>
+        <w:numPr>
+          <w:ilvl w:val="0"/>
+          <w:numId w:val="1"/>
+        </w:numPr>
         <w:shd w:val="clear" w:color="auto" w:fill="FFFFFF"/>
         <w:spacing w:line="240" w:lineRule="auto"/>
         <w:rPr>
@@ -52,25 +57,32 @@
         </w:rPr>
         <w:t>Banka vede svým klientům účty, které jsou buď depozitní (spořicí) nebo kreditní (úvěrové).</w:t>
       </w:r>
-      <w:r>
-        <w:rPr>
-          <w:rFonts w:ascii="Clear Sans" w:eastAsia="Times New Roman" w:hAnsi="Clear Sans" w:cs="Times New Roman"/>
-          <w:color w:val="000000"/>
-          <w:sz w:val="23"/>
-          <w:szCs w:val="23"/>
-          <w:lang w:eastAsia="cs-CZ"/>
-        </w:rPr>
-        <w:br/>
-      </w:r>
-      <w:r>
-        <w:rPr>
-          <w:rFonts w:ascii="Clear Sans" w:eastAsia="Times New Roman" w:hAnsi="Clear Sans" w:cs="Times New Roman"/>
-          <w:color w:val="000000"/>
-          <w:sz w:val="23"/>
-          <w:szCs w:val="23"/>
-          <w:lang w:eastAsia="cs-CZ"/>
-        </w:rPr>
-        <w:br/>
+    </w:p>
+    <w:p>
+      <w:pPr>
+        <w:pStyle w:val="Odstavecseseznamem"/>
+        <w:numPr>
+          <w:ilvl w:val="0"/>
+          <w:numId w:val="1"/>
+        </w:numPr>
+        <w:shd w:val="clear" w:color="auto" w:fill="FFFFFF"/>
+        <w:spacing w:line="240" w:lineRule="auto"/>
+        <w:rPr>
+          <w:rFonts w:ascii="Clear Sans" w:eastAsia="Times New Roman" w:hAnsi="Clear Sans" w:cs="Times New Roman"/>
+          <w:color w:val="000000"/>
+          <w:sz w:val="23"/>
+          <w:szCs w:val="23"/>
+          <w:lang w:eastAsia="cs-CZ"/>
+        </w:rPr>
+      </w:pPr>
+      <w:r>
+        <w:rPr>
+          <w:rFonts w:ascii="Clear Sans" w:eastAsia="Times New Roman" w:hAnsi="Clear Sans" w:cs="Times New Roman"/>
+          <w:color w:val="000000"/>
+          <w:sz w:val="23"/>
+          <w:szCs w:val="23"/>
+          <w:lang w:eastAsia="cs-CZ"/>
+        </w:rPr>
         <w:t xml:space="preserve">Na spořicí účty klienti vkládají své peníze za účelem </w:t>
       </w:r>
       <w:proofErr w:type="gramStart"/>
@@ -120,6 +132,11 @@
     </w:p>
     <w:p>
       <w:pPr>
+        <w:pStyle w:val="Odstavecseseznamem"/>
+        <w:numPr>
+          <w:ilvl w:val="0"/>
+          <w:numId w:val="2"/>
+        </w:numPr>
         <w:shd w:val="clear" w:color="auto" w:fill="FFFFFF"/>
         <w:spacing w:line="240" w:lineRule="auto"/>
         <w:rPr>
@@ -172,6 +189,34 @@
         </w:rPr>
         <w:br/>
       </w:r>
+    </w:p>
+    <w:p>
+      <w:pPr>
+        <w:pStyle w:val="Odstavecseseznamem"/>
+        <w:numPr>
+          <w:ilvl w:val="0"/>
+          <w:numId w:val="2"/>
+        </w:numPr>
+        <w:shd w:val="clear" w:color="auto" w:fill="FFFFFF"/>
+        <w:spacing w:line="240" w:lineRule="auto"/>
+        <w:rPr>
+          <w:rFonts w:ascii="Clear Sans" w:eastAsia="Times New Roman" w:hAnsi="Clear Sans" w:cs="Times New Roman"/>
+          <w:color w:val="000000"/>
+          <w:sz w:val="23"/>
+          <w:szCs w:val="23"/>
+          <w:lang w:eastAsia="cs-CZ"/>
+        </w:rPr>
+      </w:pPr>
+      <w:r>
+        <w:rPr>
+          <w:rFonts w:ascii="Clear Sans" w:eastAsia="Times New Roman" w:hAnsi="Clear Sans" w:cs="Times New Roman"/>
+          <w:color w:val="000000"/>
+          <w:sz w:val="23"/>
+          <w:szCs w:val="23"/>
+          <w:lang w:eastAsia="cs-CZ"/>
+        </w:rPr>
+        <w:t>Na všechny účty je možné vkládat a vybírat z nich, pokud to aktuální stav účtu nebo úvěrový limit dovoluje.</w:t>
+      </w:r>
       <w:r>
         <w:rPr>
           <w:rFonts w:ascii="Clear Sans" w:eastAsia="Times New Roman" w:hAnsi="Clear Sans" w:cs="Times New Roman"/>
@@ -181,27 +226,33 @@
           <w:lang w:eastAsia="cs-CZ"/>
         </w:rPr>
         <w:br/>
-        <w:t>Na všechny účty je možné vkládat a vybírat z nich, pokud to aktuální stav účtu nebo úvěrový limit dovoluje.</w:t>
-      </w:r>
-      <w:r>
-        <w:rPr>
-          <w:rFonts w:ascii="Clear Sans" w:eastAsia="Times New Roman" w:hAnsi="Clear Sans" w:cs="Times New Roman"/>
-          <w:color w:val="000000"/>
-          <w:sz w:val="23"/>
-          <w:szCs w:val="23"/>
-          <w:lang w:eastAsia="cs-CZ"/>
-        </w:rPr>
-        <w:br/>
-      </w:r>
-      <w:r>
-        <w:rPr>
-          <w:rFonts w:ascii="Clear Sans" w:eastAsia="Times New Roman" w:hAnsi="Clear Sans" w:cs="Times New Roman"/>
-          <w:color w:val="000000"/>
-          <w:sz w:val="23"/>
-          <w:szCs w:val="23"/>
-          <w:lang w:eastAsia="cs-CZ"/>
-        </w:rPr>
-        <w:br/>
+      </w:r>
+    </w:p>
+    <w:p>
+      <w:pPr>
+        <w:pStyle w:val="Odstavecseseznamem"/>
+        <w:numPr>
+          <w:ilvl w:val="0"/>
+          <w:numId w:val="2"/>
+        </w:numPr>
+        <w:shd w:val="clear" w:color="auto" w:fill="FFFFFF"/>
+        <w:spacing w:line="240" w:lineRule="auto"/>
+        <w:rPr>
+          <w:rFonts w:ascii="Clear Sans" w:eastAsia="Times New Roman" w:hAnsi="Clear Sans" w:cs="Times New Roman"/>
+          <w:color w:val="000000"/>
+          <w:sz w:val="23"/>
+          <w:szCs w:val="23"/>
+          <w:lang w:eastAsia="cs-CZ"/>
+        </w:rPr>
+      </w:pPr>
+      <w:r>
+        <w:rPr>
+          <w:rFonts w:ascii="Clear Sans" w:eastAsia="Times New Roman" w:hAnsi="Clear Sans" w:cs="Times New Roman"/>
+          <w:color w:val="000000"/>
+          <w:sz w:val="23"/>
+          <w:szCs w:val="23"/>
+          <w:lang w:eastAsia="cs-CZ"/>
+        </w:rPr>
         <w:t>Navrhněte třídy pro depozitní, studentský a úvěrový účet. Atributy tříd implementujte jako vlastnosti, rozvažte jejich dostupnost z ostatních tříd.</w:t>
       </w:r>
       <w:r>
@@ -247,15 +298,32 @@
         </w:rPr>
         <w:br/>
       </w:r>
-      <w:r>
-        <w:rPr>
-          <w:rFonts w:ascii="Clear Sans" w:eastAsia="Times New Roman" w:hAnsi="Clear Sans" w:cs="Times New Roman"/>
-          <w:color w:val="000000"/>
-          <w:sz w:val="23"/>
-          <w:szCs w:val="23"/>
-          <w:lang w:eastAsia="cs-CZ"/>
-        </w:rPr>
-        <w:br/>
+    </w:p>
+    <w:p>
+      <w:pPr>
+        <w:pStyle w:val="Odstavecseseznamem"/>
+        <w:numPr>
+          <w:ilvl w:val="0"/>
+          <w:numId w:val="2"/>
+        </w:numPr>
+        <w:shd w:val="clear" w:color="auto" w:fill="FFFFFF"/>
+        <w:spacing w:line="240" w:lineRule="auto"/>
+        <w:rPr>
+          <w:rFonts w:ascii="Clear Sans" w:eastAsia="Times New Roman" w:hAnsi="Clear Sans" w:cs="Times New Roman"/>
+          <w:color w:val="000000"/>
+          <w:sz w:val="23"/>
+          <w:szCs w:val="23"/>
+          <w:lang w:eastAsia="cs-CZ"/>
+        </w:rPr>
+      </w:pPr>
+      <w:r>
+        <w:rPr>
+          <w:rFonts w:ascii="Clear Sans" w:eastAsia="Times New Roman" w:hAnsi="Clear Sans" w:cs="Times New Roman"/>
+          <w:color w:val="000000"/>
+          <w:sz w:val="23"/>
+          <w:szCs w:val="23"/>
+          <w:lang w:eastAsia="cs-CZ"/>
+        </w:rPr>
         <w:t xml:space="preserve">V metodě </w:t>
       </w:r>
       <w:proofErr w:type="spellStart"/>
@@ -317,6 +385,11 @@
     </w:p>
     <w:p>
       <w:pPr>
+        <w:pStyle w:val="Odstavecseseznamem"/>
+        <w:numPr>
+          <w:ilvl w:val="0"/>
+          <w:numId w:val="2"/>
+        </w:numPr>
         <w:shd w:val="clear" w:color="auto" w:fill="FFFFFF"/>
         <w:spacing w:line="240" w:lineRule="auto"/>
         <w:rPr>
@@ -451,9 +524,122 @@
 <file path=word/numbering.xml><?xml version="1.0" encoding="utf-8"?>
 <w:numbering xmlns:wpc="http://schemas.microsoft.com/office/word/2010/wordprocessingCanvas" xmlns:cx="http://schemas.microsoft.com/office/drawing/2014/chartex" xmlns:cx1="http://schemas.microsoft.com/office/drawing/2015/9/8/chartex" xmlns:cx2="http://schemas.microsoft.com/office/drawing/2015/10/21/chartex" xmlns:cx3="http://schemas.microsoft.com/office/drawing/2016/5/9/chartex" xmlns:cx4="http://schemas.microsoft.com/office/drawing/2016/5/10/chartex" xmlns:cx5="http://schemas.microsoft.com/office/drawing/2016/5/11/chartex" xmlns:cx6="http://schemas.microsoft.com/office/drawing/2016/5/12/chartex" xmlns:cx7="http://schemas.microsoft.com/office/drawing/2016/5/13/chartex" xmlns:cx8="http://schemas.microsoft.com/office/drawing/2016/5/14/chartex" xmlns:mc="http://schemas.openxmlformats.org/markup-compatibility/2006" xmlns:aink="http://schemas.microsoft.com/office/drawing/2016/ink" xmlns:am3d="http://schemas.microsoft.com/office/drawing/2017/model3d" xmlns:o="urn:schemas-microsoft-com:office:office" xmlns:r="http://schemas.openxmlformats.org/officeDocument/2006/relationships" xmlns:m="http://schemas.openxmlformats.org/officeDocument/2006/math" xmlns:v="urn:schemas-microsoft-com:vml" xmlns:wp14="http://schemas.microsoft.com/office/word/2010/wordprocessingDrawing" xmlns:wp="http://schemas.openxmlformats.org/drawingml/2006/wordprocessingDrawing" xmlns:w10="urn:schemas-microsoft-com:office:word" xmlns:w="http://schemas.openxmlformats.org/wordprocessingml/2006/main" xmlns:w14="http://schemas.microsoft.com/office/word/2010/wordml" xmlns:w15="http://schemas.microsoft.com/office/word/2012/wordml" xmlns:w16cex="http://schemas.microsoft.com/office/word/2018/wordml/cex" xmlns:w16cid="http://schemas.microsoft.com/office/word/2016/wordml/cid" xmlns:w16="http://schemas.microsoft.com/office/word/2018/wordml" xmlns:w16se="http://schemas.microsoft.com/office/word/2015/wordml/symex" xmlns:wpg="http://schemas.microsoft.com/office/word/2010/wordprocessingGroup" xmlns:wpi="http://schemas.microsoft.com/office/word/2010/wordprocessingInk" xmlns:wne="http://schemas.microsoft.com/office/word/2006/wordml" xmlns:wps="http://schemas.microsoft.com/office/word/2010/wordprocessingShape" mc:Ignorable="w14 w15 w16se w16cid w16 w16cex wp14">
   <w:abstractNum w:abstractNumId="0" w15:restartNumberingAfterBreak="0">
+    <w:nsid w:val="353F69B9"/>
+    <w:multiLevelType w:val="hybridMultilevel"/>
+    <w:tmpl w:val="BFFCB852"/>
+    <w:lvl w:ilvl="0" w:tplc="0405000D">
+      <w:start w:val="1"/>
+      <w:numFmt w:val="bullet"/>
+      <w:lvlText w:val=""/>
+      <w:lvlJc w:val="left"/>
+      <w:pPr>
+        <w:ind w:left="720" w:hanging="360"/>
+      </w:pPr>
+      <w:rPr>
+        <w:rFonts w:ascii="Wingdings" w:hAnsi="Wingdings" w:hint="default"/>
+      </w:rPr>
+    </w:lvl>
+    <w:lvl w:ilvl="1" w:tplc="04050003" w:tentative="1">
+      <w:start w:val="1"/>
+      <w:numFmt w:val="bullet"/>
+      <w:lvlText w:val="o"/>
+      <w:lvlJc w:val="left"/>
+      <w:pPr>
+        <w:ind w:left="1440" w:hanging="360"/>
+      </w:pPr>
+      <w:rPr>
+        <w:rFonts w:ascii="Courier New" w:hAnsi="Courier New" w:cs="Courier New" w:hint="default"/>
+      </w:rPr>
+    </w:lvl>
+    <w:lvl w:ilvl="2" w:tplc="04050005" w:tentative="1">
+      <w:start w:val="1"/>
+      <w:numFmt w:val="bullet"/>
+      <w:lvlText w:val=""/>
+      <w:lvlJc w:val="left"/>
+      <w:pPr>
+        <w:ind w:left="2160" w:hanging="360"/>
+      </w:pPr>
+      <w:rPr>
+        <w:rFonts w:ascii="Wingdings" w:hAnsi="Wingdings" w:hint="default"/>
+      </w:rPr>
+    </w:lvl>
+    <w:lvl w:ilvl="3" w:tplc="04050001" w:tentative="1">
+      <w:start w:val="1"/>
+      <w:numFmt w:val="bullet"/>
+      <w:lvlText w:val=""/>
+      <w:lvlJc w:val="left"/>
+      <w:pPr>
+        <w:ind w:left="2880" w:hanging="360"/>
+      </w:pPr>
+      <w:rPr>
+        <w:rFonts w:ascii="Symbol" w:hAnsi="Symbol" w:hint="default"/>
+      </w:rPr>
+    </w:lvl>
+    <w:lvl w:ilvl="4" w:tplc="04050003" w:tentative="1">
+      <w:start w:val="1"/>
+      <w:numFmt w:val="bullet"/>
+      <w:lvlText w:val="o"/>
+      <w:lvlJc w:val="left"/>
+      <w:pPr>
+        <w:ind w:left="3600" w:hanging="360"/>
+      </w:pPr>
+      <w:rPr>
+        <w:rFonts w:ascii="Courier New" w:hAnsi="Courier New" w:cs="Courier New" w:hint="default"/>
+      </w:rPr>
+    </w:lvl>
+    <w:lvl w:ilvl="5" w:tplc="04050005" w:tentative="1">
+      <w:start w:val="1"/>
+      <w:numFmt w:val="bullet"/>
+      <w:lvlText w:val=""/>
+      <w:lvlJc w:val="left"/>
+      <w:pPr>
+        <w:ind w:left="4320" w:hanging="360"/>
+      </w:pPr>
+      <w:rPr>
+        <w:rFonts w:ascii="Wingdings" w:hAnsi="Wingdings" w:hint="default"/>
+      </w:rPr>
+    </w:lvl>
+    <w:lvl w:ilvl="6" w:tplc="04050001" w:tentative="1">
+      <w:start w:val="1"/>
+      <w:numFmt w:val="bullet"/>
+      <w:lvlText w:val=""/>
+      <w:lvlJc w:val="left"/>
+      <w:pPr>
+        <w:ind w:left="5040" w:hanging="360"/>
+      </w:pPr>
+      <w:rPr>
+        <w:rFonts w:ascii="Symbol" w:hAnsi="Symbol" w:hint="default"/>
+      </w:rPr>
+    </w:lvl>
+    <w:lvl w:ilvl="7" w:tplc="04050003" w:tentative="1">
+      <w:start w:val="1"/>
+      <w:numFmt w:val="bullet"/>
+      <w:lvlText w:val="o"/>
+      <w:lvlJc w:val="left"/>
+      <w:pPr>
+        <w:ind w:left="5760" w:hanging="360"/>
+      </w:pPr>
+      <w:rPr>
+        <w:rFonts w:ascii="Courier New" w:hAnsi="Courier New" w:cs="Courier New" w:hint="default"/>
+      </w:rPr>
+    </w:lvl>
+    <w:lvl w:ilvl="8" w:tplc="04050005" w:tentative="1">
+      <w:start w:val="1"/>
+      <w:numFmt w:val="bullet"/>
+      <w:lvlText w:val=""/>
+      <w:lvlJc w:val="left"/>
+      <w:pPr>
+        <w:ind w:left="6480" w:hanging="360"/>
+      </w:pPr>
+      <w:rPr>
+        <w:rFonts w:ascii="Wingdings" w:hAnsi="Wingdings" w:hint="default"/>
+      </w:rPr>
+    </w:lvl>
+  </w:abstractNum>
+  <w:abstractNum w:abstractNumId="1" w15:restartNumberingAfterBreak="0">
     <w:nsid w:val="7BF415CF"/>
     <w:multiLevelType w:val="hybridMultilevel"/>
-    <w:tmpl w:val="A072E656"/>
+    <w:tmpl w:val="F69C45C0"/>
     <w:lvl w:ilvl="0" w:tplc="0405000D">
       <w:start w:val="1"/>
       <w:numFmt w:val="bullet"/>
@@ -564,6 +750,9 @@
     </w:lvl>
   </w:abstractNum>
   <w:num w:numId="1">
+    <w:abstractNumId w:val="1"/>
+  </w:num>
+  <w:num w:numId="2">
     <w:abstractNumId w:val="0"/>
   </w:num>
 </w:numbering>
@@ -692,6 +881,7 @@
     <w:lsdException w:name="HTML Sample" w:semiHidden="1" w:unhideWhenUsed="1"/>
     <w:lsdException w:name="HTML Typewriter" w:semiHidden="1" w:unhideWhenUsed="1"/>
     <w:lsdException w:name="HTML Variable" w:semiHidden="1" w:unhideWhenUsed="1"/>
+    <w:lsdException w:name="Normal Table" w:semiHidden="1" w:unhideWhenUsed="1"/>
     <w:lsdException w:name="annotation subject" w:semiHidden="1" w:unhideWhenUsed="1"/>
     <w:lsdException w:name="No List" w:semiHidden="1" w:unhideWhenUsed="1"/>
     <w:lsdException w:name="Outline List 1" w:semiHidden="1" w:unhideWhenUsed="1"/>
@@ -738,8 +928,10 @@
     <w:lsdException w:name="Table Subtle 2" w:semiHidden="1" w:unhideWhenUsed="1"/>
     <w:lsdException w:name="Table Web 1" w:semiHidden="1" w:unhideWhenUsed="1"/>
     <w:lsdException w:name="Table Web 2" w:semiHidden="1" w:unhideWhenUsed="1"/>
+    <w:lsdException w:name="Table Web 3" w:semiHidden="1" w:unhideWhenUsed="1"/>
     <w:lsdException w:name="Balloon Text" w:semiHidden="1" w:unhideWhenUsed="1"/>
     <w:lsdException w:name="Table Grid" w:uiPriority="39"/>
+    <w:lsdException w:name="Table Theme" w:semiHidden="1" w:unhideWhenUsed="1"/>
     <w:lsdException w:name="Placeholder Text" w:semiHidden="1"/>
     <w:lsdException w:name="No Spacing" w:uiPriority="1" w:qFormat="1"/>
     <w:lsdException w:name="Light Shading" w:uiPriority="60"/>

</xml_diff>